<commit_message>
Modified DMS primer. Modified formSampleManager to not run DMS validations if a DMS tool is not available.
</commit_message>
<xml_diff>
--- a/LcmsNet/Documentation/DataManagementSystemPrimer.docx
+++ b/LcmsNet/Documentation/DataManagementSystemPrimer.docx
@@ -38,7 +38,16 @@
         <w:t xml:space="preserve">LcmsNet provides access to DMS functionality via the .Net 4.0 Managed Extensibility Framework (MEF). </w:t>
       </w:r>
       <w:r>
-        <w:t xml:space="preserve">This functionality allows Lcmsnet to retrieve data from a desired data source and use it in LcmsNet. To take advantage of the DMS functionality, </w:t>
+        <w:t>This functionality allows users</w:t>
+      </w:r>
+      <w:r>
+        <w:t xml:space="preserve"> to retrieve data from a desired data source</w:t>
+      </w:r>
+      <w:r>
+        <w:t>(s)</w:t>
+      </w:r>
+      <w:r>
+        <w:t xml:space="preserve"> and use it in LcmsNet. To take advantage of the DMS functionality, </w:t>
       </w:r>
       <w:r>
         <w:t xml:space="preserve">a class </w:t>
@@ -53,6 +62,9 @@
         <w:t xml:space="preserve"> system</w:t>
       </w:r>
       <w:r>
+        <w:t>(s)</w:t>
+      </w:r>
+      <w:r>
         <w:t xml:space="preserve"> using the </w:t>
       </w:r>
       <w:proofErr w:type="spellStart"/>
@@ -72,27 +84,30 @@
         <w:t xml:space="preserve">. This class should </w:t>
       </w:r>
       <w:r>
-        <w:t>directly</w:t>
+        <w:t xml:space="preserve">directly </w:t>
+      </w:r>
+      <w:r>
+        <w:t xml:space="preserve">interact with </w:t>
+      </w:r>
+      <w:proofErr w:type="spellStart"/>
+      <w:r>
+        <w:t>classSQLiteTools</w:t>
+      </w:r>
+      <w:proofErr w:type="spellEnd"/>
+      <w:r>
+        <w:t xml:space="preserve"> upon </w:t>
+      </w:r>
+      <w:r>
+        <w:t xml:space="preserve">method </w:t>
+      </w:r>
+      <w:r>
+        <w:t>calls to store retrieved information in the local cache unless another caching scheme is in use.</w:t>
       </w:r>
       <w:r>
         <w:t xml:space="preserve"> </w:t>
       </w:r>
       <w:r>
-        <w:t xml:space="preserve">interact with </w:t>
-      </w:r>
-      <w:proofErr w:type="spellStart"/>
-      <w:r>
-        <w:t>classSQLiteTools</w:t>
-      </w:r>
-      <w:proofErr w:type="spellEnd"/>
-      <w:r>
-        <w:t xml:space="preserve"> upon </w:t>
-      </w:r>
-      <w:r>
-        <w:t xml:space="preserve">method </w:t>
-      </w:r>
-      <w:r>
-        <w:t>calls to store retrieved information in the local cache unless another caching scheme is in use.  Once this</w:t>
+        <w:t xml:space="preserve"> Once this</w:t>
       </w:r>
       <w:r>
         <w:t xml:space="preserve"> class has been created it must be </w:t>
@@ -125,7 +140,13 @@
       </w:r>
       <w:proofErr w:type="spellEnd"/>
       <w:r>
-        <w:t>)]</w:t>
+        <w:t>)</w:t>
+      </w:r>
+      <w:r>
+        <w:t>)</w:t>
+      </w:r>
+      <w:r>
+        <w:t>]</w:t>
       </w:r>
       <w:r>
         <w:t xml:space="preserve"> MEF attribute,</w:t>
@@ -165,10 +186,22 @@
         <w:t xml:space="preserve">)] </w:t>
       </w:r>
       <w:r>
-        <w:t xml:space="preserve">MEF attribute </w:t>
-      </w:r>
-      <w:r>
-        <w:t>and if desired [</w:t>
+        <w:t>MEF attribute</w:t>
+      </w:r>
+      <w:r>
+        <w:t>,</w:t>
+      </w:r>
+      <w:r>
+        <w:t xml:space="preserve"> </w:t>
+      </w:r>
+      <w:r>
+        <w:t xml:space="preserve">and if desired </w:t>
+      </w:r>
+      <w:r>
+        <w:t xml:space="preserve"> the </w:t>
+      </w:r>
+      <w:r>
+        <w:t>[</w:t>
       </w:r>
       <w:proofErr w:type="spellStart"/>
       <w:r>
@@ -193,10 +226,22 @@
         <w:t>”</w:t>
       </w:r>
       <w:r>
-        <w:t>)].</w:t>
-      </w:r>
-      <w:r>
-        <w:t xml:space="preserve"> As of this writing, those are the only two pieces of metadata to use. The metadata available to the DMS functionality may be extended via the </w:t>
+        <w:t>)]</w:t>
+      </w:r>
+      <w:r>
+        <w:t xml:space="preserve"> MEF attribute</w:t>
+      </w:r>
+      <w:r>
+        <w:t>.</w:t>
+      </w:r>
+      <w:r>
+        <w:t xml:space="preserve"> As of this writing, those are the only two pieces of metada</w:t>
+      </w:r>
+      <w:r>
+        <w:t>ta tracked</w:t>
+      </w:r>
+      <w:r>
+        <w:t xml:space="preserve">. The metadata available to the DMS functionality may be extended via the </w:t>
       </w:r>
       <w:proofErr w:type="spellStart"/>
       <w:r>
@@ -209,7 +254,16 @@
     </w:p>
     <w:p>
       <w:r>
-        <w:t>After this, compile your library and place the resulting library files in the</w:t>
+        <w:t xml:space="preserve">After compiling </w:t>
+      </w:r>
+      <w:r>
+        <w:t xml:space="preserve">your </w:t>
+      </w:r>
+      <w:r>
+        <w:t xml:space="preserve">DMS library </w:t>
+      </w:r>
+      <w:r>
+        <w:t>place the resulting library files in the</w:t>
       </w:r>
       <w:r>
         <w:t xml:space="preserve"> </w:t>
@@ -239,13 +293,25 @@
       </w:r>
       <w:proofErr w:type="spellEnd"/>
       <w:r>
-        <w:t xml:space="preserve"> directory during or after install of LcmsNet.  Once complete, start LcmsNet, and select your tool in the Configuration window under the DMS tab, if it is not selected by </w:t>
+        <w:t xml:space="preserve"> directory during or after install of Lc</w:t>
+      </w:r>
+      <w:r>
+        <w:t xml:space="preserve">msNet.  Once placed, </w:t>
+      </w:r>
+      <w:r>
+        <w:t xml:space="preserve">start </w:t>
+      </w:r>
+      <w:r>
+        <w:t xml:space="preserve">or restart </w:t>
+      </w:r>
+      <w:r>
+        <w:t>LcmsNet and select your tool in the Configuration window under the DMS tab i</w:t>
+      </w:r>
+      <w:r>
+        <w:t>f it is not selected by default, LcmsNet will then be able to retrieve information from the desired data source.</w:t>
       </w:r>
       <w:bookmarkStart w:id="0" w:name="_GoBack"/>
       <w:bookmarkEnd w:id="0"/>
-      <w:r>
-        <w:t>default.</w:t>
-      </w:r>
     </w:p>
     <w:sectPr>
       <w:pgSz w:w="12240" w:h="15840"/>

</xml_diff>

<commit_message>
DMS validator refactored out of LCMSNetProg project and into LcmsNetDmsTools project and LcmsNetSDK. The SDK uses MEF to handle loading of DMS validators through classDMSToolsManager, the same as the dmstool objects themselves. Documentation added to DMS tools primer. sample validations removed from LCMSNetProg project and into LcmsNetSDK. Now uses MEF to load validations from %appdata%\SampleValidators through the classSampleValidatorManager. In addition to the classCoreSampleValidator provided by the SDK.  LcmsNet now has the capability to run any number of validations, or not, depending on what validators are in the %appdata%\SampleValidators directory at program start up. PAL validations still need to be removed from classCoreSampleValidator and moved into their own validator object, which will be loaded via MEF.
</commit_message>
<xml_diff>
--- a/LcmsNet/Documentation/DataManagementSystemPrimer.docx
+++ b/LcmsNet/Documentation/DataManagementSystemPrimer.docx
@@ -25,7 +25,10 @@
         <w:jc w:val="center"/>
       </w:pPr>
       <w:r>
-        <w:t>9/11/2014</w:t>
+        <w:t>9/26</w:t>
+      </w:r>
+      <w:r>
+        <w:t>/2014</w:t>
       </w:r>
     </w:p>
     <w:p>
@@ -250,6 +253,52 @@
       <w:proofErr w:type="spellEnd"/>
       <w:r>
         <w:t xml:space="preserve"> interface.</w:t>
+      </w:r>
+    </w:p>
+    <w:p>
+      <w:r>
+        <w:t>Further, you must create a validator that expo</w:t>
+      </w:r>
+      <w:r>
+        <w:t xml:space="preserve">rts the </w:t>
+      </w:r>
+      <w:proofErr w:type="spellStart"/>
+      <w:r>
+        <w:t>IDmsValidator</w:t>
+      </w:r>
+      <w:proofErr w:type="spellEnd"/>
+      <w:r>
+        <w:t xml:space="preserve"> interface, and additionally, a </w:t>
+      </w:r>
+      <w:proofErr w:type="spellStart"/>
+      <w:r>
+        <w:t>DMSValidation</w:t>
+      </w:r>
+      <w:proofErr w:type="spellEnd"/>
+      <w:r>
+        <w:t xml:space="preserve"> control that inherits from the </w:t>
+      </w:r>
+      <w:proofErr w:type="spellStart"/>
+      <w:r>
+        <w:t>classDMSBaseControl</w:t>
+      </w:r>
+      <w:proofErr w:type="spellEnd"/>
+      <w:r>
+        <w:t xml:space="preserve"> class</w:t>
+      </w:r>
+      <w:r>
+        <w:t xml:space="preserve">, the type of which will be returned by the validators </w:t>
+      </w:r>
+      <w:proofErr w:type="spellStart"/>
+      <w:r>
+        <w:t>DMSValidatorControl</w:t>
+      </w:r>
+      <w:proofErr w:type="spellEnd"/>
+      <w:r>
+        <w:t xml:space="preserve"> property</w:t>
+      </w:r>
+      <w:r>
+        <w:t xml:space="preserve">. </w:t>
       </w:r>
     </w:p>
     <w:p>

</xml_diff>

<commit_message>
Split PAL sample validation code out from classCoreSampleValidator into it's own project in lcmsNetPlugins solution. Updated buildall.bat and pnnl installer script to place the library files in %appdata%\LCMSNet\SampleValidations\. Updated DMS primer document. Modified namespace of classPalData, and updated related using statements.
</commit_message>
<xml_diff>
--- a/LcmsNet/Documentation/DataManagementSystemPrimer.docx
+++ b/LcmsNet/Documentation/DataManagementSystemPrimer.docx
@@ -300,6 +300,35 @@
       <w:r>
         <w:t xml:space="preserve">. </w:t>
       </w:r>
+      <w:r>
+        <w:t xml:space="preserve"> This validator can be part of the </w:t>
+      </w:r>
+      <w:proofErr w:type="spellStart"/>
+      <w:r>
+        <w:t>DMSTool</w:t>
+      </w:r>
+      <w:proofErr w:type="spellEnd"/>
+      <w:r>
+        <w:t xml:space="preserve"> project, or you can create a new project, as long as the validator library files are located in the %</w:t>
+      </w:r>
+      <w:proofErr w:type="spellStart"/>
+      <w:r>
+        <w:t>appdata</w:t>
+      </w:r>
+      <w:proofErr w:type="spellEnd"/>
+      <w:r>
+        <w:t>%\</w:t>
+      </w:r>
+      <w:proofErr w:type="spellStart"/>
+      <w:r>
+        <w:t>dmsExtensions</w:t>
+      </w:r>
+      <w:proofErr w:type="spellEnd"/>
+      <w:r>
+        <w:t xml:space="preserve"> directory for LcmsNet to use.</w:t>
+      </w:r>
+      <w:bookmarkStart w:id="0" w:name="_GoBack"/>
+      <w:bookmarkEnd w:id="0"/>
     </w:p>
     <w:p>
       <w:r>
@@ -359,8 +388,6 @@
       <w:r>
         <w:t>f it is not selected by default, LcmsNet will then be able to retrieve information from the desired data source.</w:t>
       </w:r>
-      <w:bookmarkStart w:id="0" w:name="_GoBack"/>
-      <w:bookmarkEnd w:id="0"/>
     </w:p>
     <w:sectPr>
       <w:pgSz w:w="12240" w:h="15840"/>

</xml_diff>

<commit_message>
put classCoreSampleValidator in its own project. MEF was importing it multiple times due to it seeing the LcmsNetSDK several times. Modified the buildall.bat and installer scripts to deal with the fact that the core sample validator is now in it's own project. modified controlSampleView to be more maintainable and slightly more efficient by reducing multiple if statements to a single if statement. Added examples to DMS primer documentation. better code comments in several files.
</commit_message>
<xml_diff>
--- a/LcmsNet/Documentation/DataManagementSystemPrimer.docx
+++ b/LcmsNet/Documentation/DataManagementSystemPrimer.docx
@@ -268,7 +268,21 @@
       </w:r>
       <w:proofErr w:type="spellEnd"/>
       <w:r>
-        <w:t xml:space="preserve"> interface, and additionally, a </w:t>
+        <w:t xml:space="preserve"> interface</w:t>
+      </w:r>
+      <w:r>
+        <w:t xml:space="preserve">, with metadata as defined by the </w:t>
+      </w:r>
+      <w:proofErr w:type="spellStart"/>
+      <w:r>
+        <w:t>IDmsValidatorMetadata</w:t>
+      </w:r>
+      <w:proofErr w:type="spellEnd"/>
+      <w:r>
+        <w:t xml:space="preserve"> interface. A</w:t>
+      </w:r>
+      <w:r>
+        <w:t xml:space="preserve">dditionally, a </w:t>
       </w:r>
       <w:proofErr w:type="spellStart"/>
       <w:r>
@@ -298,6 +312,9 @@
         <w:t xml:space="preserve"> property</w:t>
       </w:r>
       <w:r>
+        <w:t xml:space="preserve"> must be provided</w:t>
+      </w:r>
+      <w:r>
         <w:t xml:space="preserve">. </w:t>
       </w:r>
       <w:r>
@@ -326,68 +343,1770 @@
       <w:proofErr w:type="spellEnd"/>
       <w:r>
         <w:t xml:space="preserve"> directory for LcmsNet to use.</w:t>
+      </w:r>
+    </w:p>
+    <w:p>
+      <w:r>
+        <w:t xml:space="preserve">After compiling </w:t>
+      </w:r>
+      <w:r>
+        <w:t xml:space="preserve">your </w:t>
+      </w:r>
+      <w:r>
+        <w:t xml:space="preserve">DMS library </w:t>
+      </w:r>
+      <w:r>
+        <w:t>place the resulting library files in the</w:t>
+      </w:r>
+      <w:r>
+        <w:t xml:space="preserve"> </w:t>
+      </w:r>
+      <w:r>
+        <w:t>%</w:t>
+      </w:r>
+      <w:proofErr w:type="spellStart"/>
+      <w:r>
+        <w:t>appdata</w:t>
+      </w:r>
+      <w:proofErr w:type="spellEnd"/>
+      <w:r>
+        <w:t>%\</w:t>
+      </w:r>
+      <w:proofErr w:type="spellStart"/>
+      <w:r>
+        <w:t>LCMSNet</w:t>
+      </w:r>
+      <w:proofErr w:type="spellEnd"/>
+      <w:r>
+        <w:t>\</w:t>
+      </w:r>
+      <w:proofErr w:type="spellStart"/>
+      <w:r>
+        <w:t>dmsExtensions</w:t>
+      </w:r>
+      <w:proofErr w:type="spellEnd"/>
+      <w:r>
+        <w:t xml:space="preserve"> directory during or after install of Lc</w:t>
+      </w:r>
+      <w:r>
+        <w:t xml:space="preserve">msNet.  Once placed, </w:t>
+      </w:r>
+      <w:r>
+        <w:t xml:space="preserve">start </w:t>
+      </w:r>
+      <w:r>
+        <w:t xml:space="preserve">or restart </w:t>
+      </w:r>
+      <w:r>
+        <w:t>LcmsNet and select your tool in the Configuration window under the DMS tab i</w:t>
+      </w:r>
+      <w:r>
+        <w:t>f it is not selected by default, LcmsNet will then be able to retrieve information from the desired data source.</w:t>
+      </w:r>
+    </w:p>
+    <w:p/>
+    <w:p>
+      <w:r>
+        <w:t>Example:</w:t>
+      </w:r>
+    </w:p>
+    <w:p>
+      <w:pPr>
+        <w:autoSpaceDE w:val="0"/>
+        <w:autoSpaceDN w:val="0"/>
+        <w:adjustRightInd w:val="0"/>
+        <w:spacing w:after="0" w:line="240" w:lineRule="auto"/>
+        <w:rPr>
+          <w:rFonts w:ascii="Consolas" w:hAnsi="Consolas" w:cs="Consolas"/>
+          <w:color w:val="000000"/>
+          <w:sz w:val="24"/>
+          <w:szCs w:val="24"/>
+          <w:highlight w:val="white"/>
+        </w:rPr>
+      </w:pPr>
+      <w:r>
+        <w:rPr>
+          <w:rFonts w:ascii="Consolas" w:hAnsi="Consolas" w:cs="Consolas"/>
+          <w:color w:val="000000"/>
+          <w:sz w:val="24"/>
+          <w:szCs w:val="24"/>
+          <w:highlight w:val="white"/>
+        </w:rPr>
+        <w:t xml:space="preserve">    </w:t>
+      </w:r>
+      <w:r>
+        <w:rPr>
+          <w:rFonts w:ascii="Consolas" w:hAnsi="Consolas" w:cs="Consolas"/>
+          <w:color w:val="000000"/>
+          <w:sz w:val="24"/>
+          <w:szCs w:val="24"/>
+          <w:highlight w:val="white"/>
+        </w:rPr>
+        <w:t>[</w:t>
+      </w:r>
+      <w:proofErr w:type="gramStart"/>
+      <w:r>
+        <w:rPr>
+          <w:rFonts w:ascii="Consolas" w:hAnsi="Consolas" w:cs="Consolas"/>
+          <w:color w:val="2B91AF"/>
+          <w:sz w:val="24"/>
+          <w:szCs w:val="24"/>
+          <w:highlight w:val="white"/>
+        </w:rPr>
+        <w:t>Export</w:t>
+      </w:r>
+      <w:r>
+        <w:rPr>
+          <w:rFonts w:ascii="Consolas" w:hAnsi="Consolas" w:cs="Consolas"/>
+          <w:color w:val="000000"/>
+          <w:sz w:val="24"/>
+          <w:szCs w:val="24"/>
+          <w:highlight w:val="white"/>
+        </w:rPr>
+        <w:t>(</w:t>
+      </w:r>
+      <w:proofErr w:type="spellStart"/>
+      <w:proofErr w:type="gramEnd"/>
+      <w:r>
+        <w:rPr>
+          <w:rFonts w:ascii="Consolas" w:hAnsi="Consolas" w:cs="Consolas"/>
+          <w:color w:val="0000FF"/>
+          <w:sz w:val="24"/>
+          <w:szCs w:val="24"/>
+          <w:highlight w:val="white"/>
+        </w:rPr>
+        <w:t>typeof</w:t>
+      </w:r>
+      <w:proofErr w:type="spellEnd"/>
+      <w:r>
+        <w:rPr>
+          <w:rFonts w:ascii="Consolas" w:hAnsi="Consolas" w:cs="Consolas"/>
+          <w:color w:val="000000"/>
+          <w:sz w:val="24"/>
+          <w:szCs w:val="24"/>
+          <w:highlight w:val="white"/>
+        </w:rPr>
+        <w:t>(</w:t>
+      </w:r>
+      <w:proofErr w:type="spellStart"/>
+      <w:r>
+        <w:rPr>
+          <w:rFonts w:ascii="Consolas" w:hAnsi="Consolas" w:cs="Consolas"/>
+          <w:color w:val="2B91AF"/>
+          <w:sz w:val="24"/>
+          <w:szCs w:val="24"/>
+          <w:highlight w:val="white"/>
+        </w:rPr>
+        <w:t>IDmsTools</w:t>
+      </w:r>
+      <w:proofErr w:type="spellEnd"/>
+      <w:r>
+        <w:rPr>
+          <w:rFonts w:ascii="Consolas" w:hAnsi="Consolas" w:cs="Consolas"/>
+          <w:color w:val="000000"/>
+          <w:sz w:val="24"/>
+          <w:szCs w:val="24"/>
+          <w:highlight w:val="white"/>
+        </w:rPr>
+        <w:t>))]</w:t>
+      </w:r>
+    </w:p>
+    <w:p>
+      <w:pPr>
+        <w:autoSpaceDE w:val="0"/>
+        <w:autoSpaceDN w:val="0"/>
+        <w:adjustRightInd w:val="0"/>
+        <w:spacing w:after="0" w:line="240" w:lineRule="auto"/>
+        <w:rPr>
+          <w:rFonts w:ascii="Consolas" w:hAnsi="Consolas" w:cs="Consolas"/>
+          <w:color w:val="000000"/>
+          <w:sz w:val="24"/>
+          <w:szCs w:val="24"/>
+          <w:highlight w:val="white"/>
+        </w:rPr>
+      </w:pPr>
+      <w:r>
+        <w:rPr>
+          <w:rFonts w:ascii="Consolas" w:hAnsi="Consolas" w:cs="Consolas"/>
+          <w:color w:val="000000"/>
+          <w:sz w:val="24"/>
+          <w:szCs w:val="24"/>
+          <w:highlight w:val="white"/>
+        </w:rPr>
+        <w:t xml:space="preserve">    [</w:t>
+      </w:r>
+      <w:proofErr w:type="spellStart"/>
+      <w:proofErr w:type="gramStart"/>
+      <w:r>
+        <w:rPr>
+          <w:rFonts w:ascii="Consolas" w:hAnsi="Consolas" w:cs="Consolas"/>
+          <w:color w:val="2B91AF"/>
+          <w:sz w:val="24"/>
+          <w:szCs w:val="24"/>
+          <w:highlight w:val="white"/>
+        </w:rPr>
+        <w:t>ExportMetadata</w:t>
+      </w:r>
+      <w:proofErr w:type="spellEnd"/>
+      <w:r>
+        <w:rPr>
+          <w:rFonts w:ascii="Consolas" w:hAnsi="Consolas" w:cs="Consolas"/>
+          <w:color w:val="000000"/>
+          <w:sz w:val="24"/>
+          <w:szCs w:val="24"/>
+          <w:highlight w:val="white"/>
+        </w:rPr>
+        <w:t>(</w:t>
+      </w:r>
+      <w:proofErr w:type="gramEnd"/>
+      <w:r>
+        <w:rPr>
+          <w:rFonts w:ascii="Consolas" w:hAnsi="Consolas" w:cs="Consolas"/>
+          <w:color w:val="A31515"/>
+          <w:sz w:val="24"/>
+          <w:szCs w:val="24"/>
+          <w:highlight w:val="white"/>
+        </w:rPr>
+        <w:t>"Name"</w:t>
+      </w:r>
+      <w:r>
+        <w:rPr>
+          <w:rFonts w:ascii="Consolas" w:hAnsi="Consolas" w:cs="Consolas"/>
+          <w:color w:val="000000"/>
+          <w:sz w:val="24"/>
+          <w:szCs w:val="24"/>
+          <w:highlight w:val="white"/>
+        </w:rPr>
+        <w:t xml:space="preserve">, </w:t>
+      </w:r>
+      <w:r>
+        <w:rPr>
+          <w:rFonts w:ascii="Consolas" w:hAnsi="Consolas" w:cs="Consolas"/>
+          <w:color w:val="A31515"/>
+          <w:sz w:val="24"/>
+          <w:szCs w:val="24"/>
+          <w:highlight w:val="white"/>
+        </w:rPr>
+        <w:t>"</w:t>
+      </w:r>
+      <w:proofErr w:type="spellStart"/>
+      <w:r>
+        <w:rPr>
+          <w:rFonts w:ascii="Consolas" w:hAnsi="Consolas" w:cs="Consolas"/>
+          <w:color w:val="A31515"/>
+          <w:sz w:val="24"/>
+          <w:szCs w:val="24"/>
+          <w:highlight w:val="white"/>
+        </w:rPr>
+        <w:t>My</w:t>
+      </w:r>
+      <w:r>
+        <w:rPr>
+          <w:rFonts w:ascii="Consolas" w:hAnsi="Consolas" w:cs="Consolas"/>
+          <w:color w:val="A31515"/>
+          <w:sz w:val="24"/>
+          <w:szCs w:val="24"/>
+          <w:highlight w:val="white"/>
+        </w:rPr>
+        <w:t>D</w:t>
+      </w:r>
+      <w:r>
+        <w:rPr>
+          <w:rFonts w:ascii="Consolas" w:hAnsi="Consolas" w:cs="Consolas"/>
+          <w:color w:val="A31515"/>
+          <w:sz w:val="24"/>
+          <w:szCs w:val="24"/>
+          <w:highlight w:val="white"/>
+        </w:rPr>
+        <w:t>ms</w:t>
+      </w:r>
+      <w:r>
+        <w:rPr>
+          <w:rFonts w:ascii="Consolas" w:hAnsi="Consolas" w:cs="Consolas"/>
+          <w:color w:val="A31515"/>
+          <w:sz w:val="24"/>
+          <w:szCs w:val="24"/>
+          <w:highlight w:val="white"/>
+        </w:rPr>
+        <w:t>Tools</w:t>
+      </w:r>
+      <w:proofErr w:type="spellEnd"/>
+      <w:r>
+        <w:rPr>
+          <w:rFonts w:ascii="Consolas" w:hAnsi="Consolas" w:cs="Consolas"/>
+          <w:color w:val="A31515"/>
+          <w:sz w:val="24"/>
+          <w:szCs w:val="24"/>
+          <w:highlight w:val="white"/>
+        </w:rPr>
+        <w:t>"</w:t>
+      </w:r>
+      <w:r>
+        <w:rPr>
+          <w:rFonts w:ascii="Consolas" w:hAnsi="Consolas" w:cs="Consolas"/>
+          <w:color w:val="000000"/>
+          <w:sz w:val="24"/>
+          <w:szCs w:val="24"/>
+          <w:highlight w:val="white"/>
+        </w:rPr>
+        <w:t>)]</w:t>
+      </w:r>
+    </w:p>
+    <w:p>
+      <w:pPr>
+        <w:autoSpaceDE w:val="0"/>
+        <w:autoSpaceDN w:val="0"/>
+        <w:adjustRightInd w:val="0"/>
+        <w:spacing w:after="0" w:line="240" w:lineRule="auto"/>
+        <w:rPr>
+          <w:rFonts w:ascii="Consolas" w:hAnsi="Consolas" w:cs="Consolas"/>
+          <w:color w:val="000000"/>
+          <w:sz w:val="24"/>
+          <w:szCs w:val="24"/>
+          <w:highlight w:val="white"/>
+        </w:rPr>
+      </w:pPr>
+      <w:r>
+        <w:rPr>
+          <w:rFonts w:ascii="Consolas" w:hAnsi="Consolas" w:cs="Consolas"/>
+          <w:color w:val="000000"/>
+          <w:sz w:val="24"/>
+          <w:szCs w:val="24"/>
+          <w:highlight w:val="white"/>
+        </w:rPr>
+        <w:t xml:space="preserve">    [</w:t>
+      </w:r>
+      <w:proofErr w:type="spellStart"/>
+      <w:proofErr w:type="gramStart"/>
+      <w:r>
+        <w:rPr>
+          <w:rFonts w:ascii="Consolas" w:hAnsi="Consolas" w:cs="Consolas"/>
+          <w:color w:val="2B91AF"/>
+          <w:sz w:val="24"/>
+          <w:szCs w:val="24"/>
+          <w:highlight w:val="white"/>
+        </w:rPr>
+        <w:t>ExportMetadata</w:t>
+      </w:r>
+      <w:proofErr w:type="spellEnd"/>
+      <w:r>
+        <w:rPr>
+          <w:rFonts w:ascii="Consolas" w:hAnsi="Consolas" w:cs="Consolas"/>
+          <w:color w:val="000000"/>
+          <w:sz w:val="24"/>
+          <w:szCs w:val="24"/>
+          <w:highlight w:val="white"/>
+        </w:rPr>
+        <w:t>(</w:t>
+      </w:r>
+      <w:proofErr w:type="gramEnd"/>
+      <w:r>
+        <w:rPr>
+          <w:rFonts w:ascii="Consolas" w:hAnsi="Consolas" w:cs="Consolas"/>
+          <w:color w:val="A31515"/>
+          <w:sz w:val="24"/>
+          <w:szCs w:val="24"/>
+          <w:highlight w:val="white"/>
+        </w:rPr>
+        <w:t>"Version"</w:t>
+      </w:r>
+      <w:r>
+        <w:rPr>
+          <w:rFonts w:ascii="Consolas" w:hAnsi="Consolas" w:cs="Consolas"/>
+          <w:color w:val="000000"/>
+          <w:sz w:val="24"/>
+          <w:szCs w:val="24"/>
+          <w:highlight w:val="white"/>
+        </w:rPr>
+        <w:t xml:space="preserve">, </w:t>
+      </w:r>
+      <w:r>
+        <w:rPr>
+          <w:rFonts w:ascii="Consolas" w:hAnsi="Consolas" w:cs="Consolas"/>
+          <w:color w:val="A31515"/>
+          <w:sz w:val="24"/>
+          <w:szCs w:val="24"/>
+          <w:highlight w:val="white"/>
+        </w:rPr>
+        <w:t>"1.0"</w:t>
+      </w:r>
+      <w:r>
+        <w:rPr>
+          <w:rFonts w:ascii="Consolas" w:hAnsi="Consolas" w:cs="Consolas"/>
+          <w:color w:val="000000"/>
+          <w:sz w:val="24"/>
+          <w:szCs w:val="24"/>
+          <w:highlight w:val="white"/>
+        </w:rPr>
+        <w:t>)]</w:t>
+      </w:r>
+    </w:p>
+    <w:p>
+      <w:pPr>
+        <w:autoSpaceDE w:val="0"/>
+        <w:autoSpaceDN w:val="0"/>
+        <w:adjustRightInd w:val="0"/>
+        <w:spacing w:after="0" w:line="240" w:lineRule="auto"/>
+        <w:rPr>
+          <w:rFonts w:ascii="Consolas" w:hAnsi="Consolas" w:cs="Consolas"/>
+          <w:color w:val="000000"/>
+          <w:sz w:val="24"/>
+          <w:szCs w:val="24"/>
+          <w:highlight w:val="white"/>
+        </w:rPr>
+      </w:pPr>
+      <w:r>
+        <w:rPr>
+          <w:rFonts w:ascii="Consolas" w:hAnsi="Consolas" w:cs="Consolas"/>
+          <w:color w:val="000000"/>
+          <w:sz w:val="24"/>
+          <w:szCs w:val="24"/>
+          <w:highlight w:val="white"/>
+        </w:rPr>
+        <w:t xml:space="preserve">    </w:t>
+      </w:r>
+      <w:proofErr w:type="gramStart"/>
+      <w:r>
+        <w:rPr>
+          <w:rFonts w:ascii="Consolas" w:hAnsi="Consolas" w:cs="Consolas"/>
+          <w:color w:val="0000FF"/>
+          <w:sz w:val="24"/>
+          <w:szCs w:val="24"/>
+          <w:highlight w:val="white"/>
+        </w:rPr>
+        <w:t>public</w:t>
+      </w:r>
+      <w:proofErr w:type="gramEnd"/>
+      <w:r>
+        <w:rPr>
+          <w:rFonts w:ascii="Consolas" w:hAnsi="Consolas" w:cs="Consolas"/>
+          <w:color w:val="000000"/>
+          <w:sz w:val="24"/>
+          <w:szCs w:val="24"/>
+          <w:highlight w:val="white"/>
+        </w:rPr>
+        <w:t xml:space="preserve"> </w:t>
+      </w:r>
+      <w:r>
+        <w:rPr>
+          <w:rFonts w:ascii="Consolas" w:hAnsi="Consolas" w:cs="Consolas"/>
+          <w:color w:val="0000FF"/>
+          <w:sz w:val="24"/>
+          <w:szCs w:val="24"/>
+          <w:highlight w:val="white"/>
+        </w:rPr>
+        <w:t>class</w:t>
+      </w:r>
+      <w:r>
+        <w:rPr>
+          <w:rFonts w:ascii="Consolas" w:hAnsi="Consolas" w:cs="Consolas"/>
+          <w:color w:val="000000"/>
+          <w:sz w:val="24"/>
+          <w:szCs w:val="24"/>
+          <w:highlight w:val="white"/>
+        </w:rPr>
+        <w:t xml:space="preserve"> </w:t>
+      </w:r>
+      <w:proofErr w:type="spellStart"/>
+      <w:r>
+        <w:rPr>
+          <w:rFonts w:ascii="Consolas" w:hAnsi="Consolas" w:cs="Consolas"/>
+          <w:color w:val="2B91AF"/>
+          <w:sz w:val="24"/>
+          <w:szCs w:val="24"/>
+          <w:highlight w:val="white"/>
+        </w:rPr>
+        <w:t>MyDmsTools</w:t>
+      </w:r>
+      <w:proofErr w:type="spellEnd"/>
+      <w:r>
+        <w:rPr>
+          <w:rFonts w:ascii="Consolas" w:hAnsi="Consolas" w:cs="Consolas"/>
+          <w:color w:val="000000"/>
+          <w:sz w:val="24"/>
+          <w:szCs w:val="24"/>
+          <w:highlight w:val="white"/>
+        </w:rPr>
+        <w:t xml:space="preserve"> : </w:t>
+      </w:r>
+      <w:proofErr w:type="spellStart"/>
+      <w:r>
+        <w:rPr>
+          <w:rFonts w:ascii="Consolas" w:hAnsi="Consolas" w:cs="Consolas"/>
+          <w:color w:val="000000"/>
+          <w:sz w:val="24"/>
+          <w:szCs w:val="24"/>
+          <w:highlight w:val="white"/>
+        </w:rPr>
+        <w:t>LcmsNetDataClasses.</w:t>
+      </w:r>
+      <w:r>
+        <w:rPr>
+          <w:rFonts w:ascii="Consolas" w:hAnsi="Consolas" w:cs="Consolas"/>
+          <w:color w:val="2B91AF"/>
+          <w:sz w:val="24"/>
+          <w:szCs w:val="24"/>
+          <w:highlight w:val="white"/>
+        </w:rPr>
+        <w:t>IDmsTools</w:t>
+      </w:r>
+      <w:proofErr w:type="spellEnd"/>
+    </w:p>
+    <w:p>
+      <w:pPr>
+        <w:spacing w:after="0"/>
+        <w:rPr>
+          <w:rFonts w:ascii="Consolas" w:hAnsi="Consolas" w:cs="Consolas"/>
+          <w:color w:val="000000"/>
+          <w:sz w:val="24"/>
+          <w:szCs w:val="24"/>
+        </w:rPr>
+      </w:pPr>
+      <w:r>
+        <w:rPr>
+          <w:rFonts w:ascii="Consolas" w:hAnsi="Consolas" w:cs="Consolas"/>
+          <w:color w:val="000000"/>
+          <w:sz w:val="24"/>
+          <w:szCs w:val="24"/>
+          <w:highlight w:val="white"/>
+        </w:rPr>
+        <w:t xml:space="preserve">    {</w:t>
+      </w:r>
+    </w:p>
+    <w:p>
+      <w:pPr>
+        <w:spacing w:after="0"/>
+        <w:rPr>
+          <w:rFonts w:ascii="Consolas" w:hAnsi="Consolas" w:cs="Consolas"/>
+          <w:color w:val="000000"/>
+          <w:sz w:val="24"/>
+          <w:szCs w:val="24"/>
+        </w:rPr>
+      </w:pPr>
+      <w:r>
+        <w:rPr>
+          <w:rFonts w:ascii="Consolas" w:hAnsi="Consolas" w:cs="Consolas"/>
+          <w:color w:val="000000"/>
+          <w:sz w:val="24"/>
+          <w:szCs w:val="24"/>
+        </w:rPr>
+        <w:t xml:space="preserve">    </w:t>
+      </w:r>
+      <w:r>
+        <w:rPr>
+          <w:rFonts w:ascii="Consolas" w:hAnsi="Consolas" w:cs="Consolas"/>
+          <w:color w:val="000000"/>
+          <w:sz w:val="24"/>
+          <w:szCs w:val="24"/>
+        </w:rPr>
+        <w:tab/>
+      </w:r>
+      <w:r>
+        <w:rPr>
+          <w:rFonts w:ascii="Consolas" w:hAnsi="Consolas" w:cs="Consolas"/>
+          <w:color w:val="000000"/>
+          <w:sz w:val="24"/>
+          <w:szCs w:val="24"/>
+        </w:rPr>
+        <w:tab/>
+        <w:t>//implementation</w:t>
+      </w:r>
+    </w:p>
+    <w:p>
+      <w:pPr>
+        <w:spacing w:after="0"/>
+        <w:rPr>
+          <w:rFonts w:ascii="Consolas" w:hAnsi="Consolas" w:cs="Consolas"/>
+          <w:color w:val="000000"/>
+          <w:sz w:val="24"/>
+          <w:szCs w:val="24"/>
+        </w:rPr>
+      </w:pPr>
+      <w:r>
+        <w:rPr>
+          <w:rFonts w:ascii="Consolas" w:hAnsi="Consolas" w:cs="Consolas"/>
+          <w:color w:val="000000"/>
+          <w:sz w:val="24"/>
+          <w:szCs w:val="24"/>
+        </w:rPr>
+        <w:t xml:space="preserve">    }</w:t>
+      </w:r>
+    </w:p>
+    <w:p>
+      <w:pPr>
+        <w:spacing w:after="0"/>
+        <w:rPr>
+          <w:rFonts w:ascii="Consolas" w:hAnsi="Consolas" w:cs="Consolas"/>
+          <w:color w:val="000000"/>
+          <w:sz w:val="24"/>
+          <w:szCs w:val="24"/>
+        </w:rPr>
+      </w:pPr>
+    </w:p>
+    <w:p>
+      <w:pPr>
+        <w:autoSpaceDE w:val="0"/>
+        <w:autoSpaceDN w:val="0"/>
+        <w:adjustRightInd w:val="0"/>
+        <w:spacing w:after="0" w:line="240" w:lineRule="auto"/>
+        <w:rPr>
+          <w:rFonts w:ascii="Consolas" w:hAnsi="Consolas" w:cs="Consolas"/>
+          <w:color w:val="000000"/>
+          <w:sz w:val="24"/>
+          <w:szCs w:val="24"/>
+          <w:highlight w:val="white"/>
+        </w:rPr>
+      </w:pPr>
+      <w:r>
+        <w:rPr>
+          <w:rFonts w:ascii="Consolas" w:hAnsi="Consolas" w:cs="Consolas"/>
+          <w:color w:val="000000"/>
+          <w:sz w:val="24"/>
+          <w:szCs w:val="24"/>
+          <w:highlight w:val="white"/>
+        </w:rPr>
+        <w:lastRenderedPageBreak/>
+        <w:t xml:space="preserve">    </w:t>
+      </w:r>
+      <w:r>
+        <w:rPr>
+          <w:rFonts w:ascii="Consolas" w:hAnsi="Consolas" w:cs="Consolas"/>
+          <w:color w:val="000000"/>
+          <w:sz w:val="24"/>
+          <w:szCs w:val="24"/>
+          <w:highlight w:val="white"/>
+        </w:rPr>
+        <w:t>[</w:t>
+      </w:r>
+      <w:proofErr w:type="gramStart"/>
+      <w:r>
+        <w:rPr>
+          <w:rFonts w:ascii="Consolas" w:hAnsi="Consolas" w:cs="Consolas"/>
+          <w:color w:val="2B91AF"/>
+          <w:sz w:val="24"/>
+          <w:szCs w:val="24"/>
+          <w:highlight w:val="white"/>
+        </w:rPr>
+        <w:t>Export</w:t>
+      </w:r>
+      <w:r>
+        <w:rPr>
+          <w:rFonts w:ascii="Consolas" w:hAnsi="Consolas" w:cs="Consolas"/>
+          <w:color w:val="000000"/>
+          <w:sz w:val="24"/>
+          <w:szCs w:val="24"/>
+          <w:highlight w:val="white"/>
+        </w:rPr>
+        <w:t>(</w:t>
+      </w:r>
+      <w:proofErr w:type="spellStart"/>
+      <w:proofErr w:type="gramEnd"/>
+      <w:r>
+        <w:rPr>
+          <w:rFonts w:ascii="Consolas" w:hAnsi="Consolas" w:cs="Consolas"/>
+          <w:color w:val="0000FF"/>
+          <w:sz w:val="24"/>
+          <w:szCs w:val="24"/>
+          <w:highlight w:val="white"/>
+        </w:rPr>
+        <w:t>typeof</w:t>
+      </w:r>
+      <w:proofErr w:type="spellEnd"/>
+      <w:r>
+        <w:rPr>
+          <w:rFonts w:ascii="Consolas" w:hAnsi="Consolas" w:cs="Consolas"/>
+          <w:color w:val="000000"/>
+          <w:sz w:val="24"/>
+          <w:szCs w:val="24"/>
+          <w:highlight w:val="white"/>
+        </w:rPr>
+        <w:t>(</w:t>
+      </w:r>
+      <w:proofErr w:type="spellStart"/>
+      <w:r>
+        <w:rPr>
+          <w:rFonts w:ascii="Consolas" w:hAnsi="Consolas" w:cs="Consolas"/>
+          <w:color w:val="2B91AF"/>
+          <w:sz w:val="24"/>
+          <w:szCs w:val="24"/>
+          <w:highlight w:val="white"/>
+        </w:rPr>
+        <w:t>IDmsValidator</w:t>
+      </w:r>
+      <w:proofErr w:type="spellEnd"/>
+      <w:r>
+        <w:rPr>
+          <w:rFonts w:ascii="Consolas" w:hAnsi="Consolas" w:cs="Consolas"/>
+          <w:color w:val="000000"/>
+          <w:sz w:val="24"/>
+          <w:szCs w:val="24"/>
+          <w:highlight w:val="white"/>
+        </w:rPr>
+        <w:t>))]</w:t>
+      </w:r>
+    </w:p>
+    <w:p>
+      <w:pPr>
+        <w:autoSpaceDE w:val="0"/>
+        <w:autoSpaceDN w:val="0"/>
+        <w:adjustRightInd w:val="0"/>
+        <w:spacing w:after="0" w:line="240" w:lineRule="auto"/>
+        <w:rPr>
+          <w:rFonts w:ascii="Consolas" w:hAnsi="Consolas" w:cs="Consolas"/>
+          <w:color w:val="000000"/>
+          <w:sz w:val="24"/>
+          <w:szCs w:val="24"/>
+          <w:highlight w:val="white"/>
+        </w:rPr>
+      </w:pPr>
+      <w:r>
+        <w:rPr>
+          <w:rFonts w:ascii="Consolas" w:hAnsi="Consolas" w:cs="Consolas"/>
+          <w:color w:val="000000"/>
+          <w:sz w:val="24"/>
+          <w:szCs w:val="24"/>
+          <w:highlight w:val="white"/>
+        </w:rPr>
+        <w:t xml:space="preserve">    [</w:t>
+      </w:r>
+      <w:proofErr w:type="spellStart"/>
+      <w:proofErr w:type="gramStart"/>
+      <w:r>
+        <w:rPr>
+          <w:rFonts w:ascii="Consolas" w:hAnsi="Consolas" w:cs="Consolas"/>
+          <w:color w:val="2B91AF"/>
+          <w:sz w:val="24"/>
+          <w:szCs w:val="24"/>
+          <w:highlight w:val="white"/>
+        </w:rPr>
+        <w:t>ExportMetadata</w:t>
+      </w:r>
+      <w:proofErr w:type="spellEnd"/>
+      <w:r>
+        <w:rPr>
+          <w:rFonts w:ascii="Consolas" w:hAnsi="Consolas" w:cs="Consolas"/>
+          <w:color w:val="000000"/>
+          <w:sz w:val="24"/>
+          <w:szCs w:val="24"/>
+          <w:highlight w:val="white"/>
+        </w:rPr>
+        <w:t>(</w:t>
+      </w:r>
+      <w:proofErr w:type="gramEnd"/>
+      <w:r>
+        <w:rPr>
+          <w:rFonts w:ascii="Consolas" w:hAnsi="Consolas" w:cs="Consolas"/>
+          <w:color w:val="A31515"/>
+          <w:sz w:val="24"/>
+          <w:szCs w:val="24"/>
+          <w:highlight w:val="white"/>
+        </w:rPr>
+        <w:t>"</w:t>
+      </w:r>
+      <w:proofErr w:type="spellStart"/>
+      <w:r>
+        <w:rPr>
+          <w:rFonts w:ascii="Consolas" w:hAnsi="Consolas" w:cs="Consolas"/>
+          <w:color w:val="A31515"/>
+          <w:sz w:val="24"/>
+          <w:szCs w:val="24"/>
+          <w:highlight w:val="white"/>
+        </w:rPr>
+        <w:t>RelatedTool</w:t>
+      </w:r>
+      <w:r>
+        <w:rPr>
+          <w:rFonts w:ascii="Consolas" w:hAnsi="Consolas" w:cs="Consolas"/>
+          <w:color w:val="A31515"/>
+          <w:sz w:val="24"/>
+          <w:szCs w:val="24"/>
+          <w:highlight w:val="white"/>
+        </w:rPr>
+        <w:t>Name</w:t>
+      </w:r>
+      <w:proofErr w:type="spellEnd"/>
+      <w:r>
+        <w:rPr>
+          <w:rFonts w:ascii="Consolas" w:hAnsi="Consolas" w:cs="Consolas"/>
+          <w:color w:val="A31515"/>
+          <w:sz w:val="24"/>
+          <w:szCs w:val="24"/>
+          <w:highlight w:val="white"/>
+        </w:rPr>
+        <w:t>"</w:t>
+      </w:r>
+      <w:r>
+        <w:rPr>
+          <w:rFonts w:ascii="Consolas" w:hAnsi="Consolas" w:cs="Consolas"/>
+          <w:color w:val="000000"/>
+          <w:sz w:val="24"/>
+          <w:szCs w:val="24"/>
+          <w:highlight w:val="white"/>
+        </w:rPr>
+        <w:t xml:space="preserve">, </w:t>
+      </w:r>
+      <w:r>
+        <w:rPr>
+          <w:rFonts w:ascii="Consolas" w:hAnsi="Consolas" w:cs="Consolas"/>
+          <w:color w:val="A31515"/>
+          <w:sz w:val="24"/>
+          <w:szCs w:val="24"/>
+          <w:highlight w:val="white"/>
+        </w:rPr>
+        <w:t>"</w:t>
+      </w:r>
+      <w:proofErr w:type="spellStart"/>
+      <w:r>
+        <w:rPr>
+          <w:rFonts w:ascii="Consolas" w:hAnsi="Consolas" w:cs="Consolas"/>
+          <w:color w:val="A31515"/>
+          <w:sz w:val="24"/>
+          <w:szCs w:val="24"/>
+          <w:highlight w:val="white"/>
+        </w:rPr>
+        <w:t>MyDmsTools</w:t>
+      </w:r>
+      <w:proofErr w:type="spellEnd"/>
+      <w:r>
+        <w:rPr>
+          <w:rFonts w:ascii="Consolas" w:hAnsi="Consolas" w:cs="Consolas"/>
+          <w:color w:val="A31515"/>
+          <w:sz w:val="24"/>
+          <w:szCs w:val="24"/>
+          <w:highlight w:val="white"/>
+        </w:rPr>
+        <w:t>"</w:t>
+      </w:r>
+      <w:r>
+        <w:rPr>
+          <w:rFonts w:ascii="Consolas" w:hAnsi="Consolas" w:cs="Consolas"/>
+          <w:color w:val="000000"/>
+          <w:sz w:val="24"/>
+          <w:szCs w:val="24"/>
+          <w:highlight w:val="white"/>
+        </w:rPr>
+        <w:t>)]</w:t>
+      </w:r>
+    </w:p>
+    <w:p>
+      <w:pPr>
+        <w:autoSpaceDE w:val="0"/>
+        <w:autoSpaceDN w:val="0"/>
+        <w:adjustRightInd w:val="0"/>
+        <w:spacing w:after="0" w:line="240" w:lineRule="auto"/>
+        <w:rPr>
+          <w:rFonts w:ascii="Consolas" w:hAnsi="Consolas" w:cs="Consolas"/>
+          <w:color w:val="000000"/>
+          <w:sz w:val="24"/>
+          <w:szCs w:val="24"/>
+          <w:highlight w:val="white"/>
+        </w:rPr>
+      </w:pPr>
+      <w:r>
+        <w:rPr>
+          <w:rFonts w:ascii="Consolas" w:hAnsi="Consolas" w:cs="Consolas"/>
+          <w:color w:val="000000"/>
+          <w:sz w:val="24"/>
+          <w:szCs w:val="24"/>
+          <w:highlight w:val="white"/>
+        </w:rPr>
+        <w:t xml:space="preserve">    [</w:t>
+      </w:r>
+      <w:proofErr w:type="spellStart"/>
+      <w:proofErr w:type="gramStart"/>
+      <w:r>
+        <w:rPr>
+          <w:rFonts w:ascii="Consolas" w:hAnsi="Consolas" w:cs="Consolas"/>
+          <w:color w:val="2B91AF"/>
+          <w:sz w:val="24"/>
+          <w:szCs w:val="24"/>
+          <w:highlight w:val="white"/>
+        </w:rPr>
+        <w:t>ExportMetadata</w:t>
+      </w:r>
+      <w:proofErr w:type="spellEnd"/>
+      <w:r>
+        <w:rPr>
+          <w:rFonts w:ascii="Consolas" w:hAnsi="Consolas" w:cs="Consolas"/>
+          <w:color w:val="000000"/>
+          <w:sz w:val="24"/>
+          <w:szCs w:val="24"/>
+          <w:highlight w:val="white"/>
+        </w:rPr>
+        <w:t>(</w:t>
+      </w:r>
+      <w:proofErr w:type="gramEnd"/>
+      <w:r>
+        <w:rPr>
+          <w:rFonts w:ascii="Consolas" w:hAnsi="Consolas" w:cs="Consolas"/>
+          <w:color w:val="A31515"/>
+          <w:sz w:val="24"/>
+          <w:szCs w:val="24"/>
+          <w:highlight w:val="white"/>
+        </w:rPr>
+        <w:t>"Version"</w:t>
+      </w:r>
+      <w:r>
+        <w:rPr>
+          <w:rFonts w:ascii="Consolas" w:hAnsi="Consolas" w:cs="Consolas"/>
+          <w:color w:val="000000"/>
+          <w:sz w:val="24"/>
+          <w:szCs w:val="24"/>
+          <w:highlight w:val="white"/>
+        </w:rPr>
+        <w:t xml:space="preserve">, </w:t>
+      </w:r>
+      <w:r>
+        <w:rPr>
+          <w:rFonts w:ascii="Consolas" w:hAnsi="Consolas" w:cs="Consolas"/>
+          <w:color w:val="A31515"/>
+          <w:sz w:val="24"/>
+          <w:szCs w:val="24"/>
+          <w:highlight w:val="white"/>
+        </w:rPr>
+        <w:t>"1.0"</w:t>
+      </w:r>
+      <w:r>
+        <w:rPr>
+          <w:rFonts w:ascii="Consolas" w:hAnsi="Consolas" w:cs="Consolas"/>
+          <w:color w:val="000000"/>
+          <w:sz w:val="24"/>
+          <w:szCs w:val="24"/>
+          <w:highlight w:val="white"/>
+        </w:rPr>
+        <w:t>)]</w:t>
+      </w:r>
+    </w:p>
+    <w:p>
+      <w:pPr>
+        <w:autoSpaceDE w:val="0"/>
+        <w:autoSpaceDN w:val="0"/>
+        <w:adjustRightInd w:val="0"/>
+        <w:spacing w:after="0" w:line="240" w:lineRule="auto"/>
+        <w:rPr>
+          <w:rFonts w:ascii="Consolas" w:hAnsi="Consolas" w:cs="Consolas"/>
+          <w:color w:val="000000"/>
+          <w:sz w:val="24"/>
+          <w:szCs w:val="24"/>
+          <w:highlight w:val="white"/>
+        </w:rPr>
+      </w:pPr>
+      <w:r>
+        <w:rPr>
+          <w:rFonts w:ascii="Consolas" w:hAnsi="Consolas" w:cs="Consolas"/>
+          <w:color w:val="000000"/>
+          <w:sz w:val="24"/>
+          <w:szCs w:val="24"/>
+          <w:highlight w:val="white"/>
+        </w:rPr>
+        <w:t xml:space="preserve">    </w:t>
+      </w:r>
+      <w:r>
+        <w:rPr>
+          <w:rFonts w:ascii="Consolas" w:hAnsi="Consolas" w:cs="Consolas"/>
+          <w:color w:val="000000"/>
+          <w:sz w:val="24"/>
+          <w:szCs w:val="24"/>
+          <w:highlight w:val="white"/>
+        </w:rPr>
+        <w:t>[</w:t>
+      </w:r>
+      <w:proofErr w:type="spellStart"/>
+      <w:r>
+        <w:rPr>
+          <w:rFonts w:ascii="Consolas" w:hAnsi="Consolas" w:cs="Consolas"/>
+          <w:color w:val="2B91AF"/>
+          <w:sz w:val="24"/>
+          <w:szCs w:val="24"/>
+          <w:highlight w:val="white"/>
+        </w:rPr>
+        <w:t>ExportMetadata</w:t>
+      </w:r>
+      <w:proofErr w:type="spellEnd"/>
+      <w:r>
+        <w:rPr>
+          <w:rFonts w:ascii="Consolas" w:hAnsi="Consolas" w:cs="Consolas"/>
+          <w:color w:val="000000"/>
+          <w:sz w:val="24"/>
+          <w:szCs w:val="24"/>
+          <w:highlight w:val="white"/>
+        </w:rPr>
+        <w:t>(</w:t>
+      </w:r>
+      <w:r>
+        <w:rPr>
+          <w:rFonts w:ascii="Consolas" w:hAnsi="Consolas" w:cs="Consolas"/>
+          <w:color w:val="A31515"/>
+          <w:sz w:val="24"/>
+          <w:szCs w:val="24"/>
+          <w:highlight w:val="white"/>
+        </w:rPr>
+        <w:t>"</w:t>
+      </w:r>
+      <w:proofErr w:type="spellStart"/>
+      <w:r>
+        <w:rPr>
+          <w:rFonts w:ascii="Consolas" w:hAnsi="Consolas" w:cs="Consolas"/>
+          <w:color w:val="A31515"/>
+          <w:sz w:val="24"/>
+          <w:szCs w:val="24"/>
+          <w:highlight w:val="white"/>
+        </w:rPr>
+        <w:t>Required</w:t>
+      </w:r>
+      <w:r>
+        <w:rPr>
+          <w:rFonts w:ascii="Consolas" w:hAnsi="Consolas" w:cs="Consolas"/>
+          <w:color w:val="A31515"/>
+          <w:sz w:val="24"/>
+          <w:szCs w:val="24"/>
+          <w:highlight w:val="white"/>
+        </w:rPr>
+        <w:t>DMSTool</w:t>
       </w:r>
       <w:bookmarkStart w:id="0" w:name="_GoBack"/>
       <w:bookmarkEnd w:id="0"/>
-    </w:p>
-    <w:p>
-      <w:r>
-        <w:t xml:space="preserve">After compiling </w:t>
-      </w:r>
-      <w:r>
-        <w:t xml:space="preserve">your </w:t>
-      </w:r>
-      <w:r>
-        <w:t xml:space="preserve">DMS library </w:t>
-      </w:r>
-      <w:r>
-        <w:t>place the resulting library files in the</w:t>
-      </w:r>
-      <w:r>
+      <w:r>
+        <w:rPr>
+          <w:rFonts w:ascii="Consolas" w:hAnsi="Consolas" w:cs="Consolas"/>
+          <w:color w:val="A31515"/>
+          <w:sz w:val="24"/>
+          <w:szCs w:val="24"/>
+          <w:highlight w:val="white"/>
+        </w:rPr>
+        <w:t>Version</w:t>
+      </w:r>
+      <w:proofErr w:type="spellEnd"/>
+      <w:r>
+        <w:rPr>
+          <w:rFonts w:ascii="Consolas" w:hAnsi="Consolas" w:cs="Consolas"/>
+          <w:color w:val="A31515"/>
+          <w:sz w:val="24"/>
+          <w:szCs w:val="24"/>
+          <w:highlight w:val="white"/>
+        </w:rPr>
+        <w:t>"</w:t>
+      </w:r>
+      <w:r>
+        <w:rPr>
+          <w:rFonts w:ascii="Consolas" w:hAnsi="Consolas" w:cs="Consolas"/>
+          <w:color w:val="000000"/>
+          <w:sz w:val="24"/>
+          <w:szCs w:val="24"/>
+          <w:highlight w:val="white"/>
+        </w:rPr>
+        <w:t xml:space="preserve">, </w:t>
+      </w:r>
+      <w:r>
+        <w:rPr>
+          <w:rFonts w:ascii="Consolas" w:hAnsi="Consolas" w:cs="Consolas"/>
+          <w:color w:val="A31515"/>
+          <w:sz w:val="24"/>
+          <w:szCs w:val="24"/>
+          <w:highlight w:val="white"/>
+        </w:rPr>
+        <w:t>"1.0"</w:t>
+      </w:r>
+      <w:r>
+        <w:rPr>
+          <w:rFonts w:ascii="Consolas" w:hAnsi="Consolas" w:cs="Consolas"/>
+          <w:color w:val="000000"/>
+          <w:sz w:val="24"/>
+          <w:szCs w:val="24"/>
+          <w:highlight w:val="white"/>
+        </w:rPr>
+        <w:t>)]</w:t>
+      </w:r>
+    </w:p>
+    <w:p>
+      <w:pPr>
+        <w:autoSpaceDE w:val="0"/>
+        <w:autoSpaceDN w:val="0"/>
+        <w:adjustRightInd w:val="0"/>
+        <w:spacing w:after="0" w:line="240" w:lineRule="auto"/>
+        <w:rPr>
+          <w:rFonts w:ascii="Consolas" w:hAnsi="Consolas" w:cs="Consolas"/>
+          <w:color w:val="000000"/>
+          <w:sz w:val="24"/>
+          <w:szCs w:val="24"/>
+          <w:highlight w:val="white"/>
+        </w:rPr>
+      </w:pPr>
+      <w:r>
+        <w:rPr>
+          <w:rFonts w:ascii="Consolas" w:hAnsi="Consolas" w:cs="Consolas"/>
+          <w:color w:val="000000"/>
+          <w:sz w:val="24"/>
+          <w:szCs w:val="24"/>
+          <w:highlight w:val="white"/>
+        </w:rPr>
+        <w:t xml:space="preserve">    </w:t>
+      </w:r>
+      <w:proofErr w:type="gramStart"/>
+      <w:r>
+        <w:rPr>
+          <w:rFonts w:ascii="Consolas" w:hAnsi="Consolas" w:cs="Consolas"/>
+          <w:color w:val="0000FF"/>
+          <w:sz w:val="24"/>
+          <w:szCs w:val="24"/>
+          <w:highlight w:val="white"/>
+        </w:rPr>
+        <w:t>public</w:t>
+      </w:r>
+      <w:proofErr w:type="gramEnd"/>
+      <w:r>
+        <w:rPr>
+          <w:rFonts w:ascii="Consolas" w:hAnsi="Consolas" w:cs="Consolas"/>
+          <w:color w:val="000000"/>
+          <w:sz w:val="24"/>
+          <w:szCs w:val="24"/>
+          <w:highlight w:val="white"/>
+        </w:rPr>
         <w:t xml:space="preserve"> </w:t>
       </w:r>
       <w:r>
-        <w:t>%</w:t>
-      </w:r>
-      <w:proofErr w:type="spellStart"/>
-      <w:r>
-        <w:t>appdata</w:t>
-      </w:r>
-      <w:proofErr w:type="spellEnd"/>
-      <w:r>
-        <w:t>%\</w:t>
-      </w:r>
-      <w:proofErr w:type="spellStart"/>
-      <w:r>
-        <w:t>LCMSNet</w:t>
-      </w:r>
-      <w:proofErr w:type="spellEnd"/>
-      <w:r>
-        <w:t>\</w:t>
-      </w:r>
-      <w:proofErr w:type="spellStart"/>
-      <w:r>
-        <w:t>dmsExtensions</w:t>
-      </w:r>
-      <w:proofErr w:type="spellEnd"/>
-      <w:r>
-        <w:t xml:space="preserve"> directory during or after install of Lc</w:t>
-      </w:r>
-      <w:r>
-        <w:t xml:space="preserve">msNet.  Once placed, </w:t>
-      </w:r>
-      <w:r>
-        <w:t xml:space="preserve">start </w:t>
-      </w:r>
-      <w:r>
-        <w:t xml:space="preserve">or restart </w:t>
-      </w:r>
-      <w:r>
-        <w:t>LcmsNet and select your tool in the Configuration window under the DMS tab i</w:t>
-      </w:r>
-      <w:r>
-        <w:t>f it is not selected by default, LcmsNet will then be able to retrieve information from the desired data source.</w:t>
-      </w:r>
+        <w:rPr>
+          <w:rFonts w:ascii="Consolas" w:hAnsi="Consolas" w:cs="Consolas"/>
+          <w:color w:val="0000FF"/>
+          <w:sz w:val="24"/>
+          <w:szCs w:val="24"/>
+          <w:highlight w:val="white"/>
+        </w:rPr>
+        <w:t>class</w:t>
+      </w:r>
+      <w:r>
+        <w:rPr>
+          <w:rFonts w:ascii="Consolas" w:hAnsi="Consolas" w:cs="Consolas"/>
+          <w:color w:val="000000"/>
+          <w:sz w:val="24"/>
+          <w:szCs w:val="24"/>
+          <w:highlight w:val="white"/>
+        </w:rPr>
+        <w:t xml:space="preserve"> </w:t>
+      </w:r>
+      <w:proofErr w:type="spellStart"/>
+      <w:r>
+        <w:rPr>
+          <w:rFonts w:ascii="Consolas" w:hAnsi="Consolas" w:cs="Consolas"/>
+          <w:color w:val="2B91AF"/>
+          <w:sz w:val="24"/>
+          <w:szCs w:val="24"/>
+          <w:highlight w:val="white"/>
+        </w:rPr>
+        <w:t>MyDmsTools</w:t>
+      </w:r>
+      <w:r>
+        <w:rPr>
+          <w:rFonts w:ascii="Consolas" w:hAnsi="Consolas" w:cs="Consolas"/>
+          <w:color w:val="2B91AF"/>
+          <w:sz w:val="24"/>
+          <w:szCs w:val="24"/>
+          <w:highlight w:val="white"/>
+        </w:rPr>
+        <w:t>Validator</w:t>
+      </w:r>
+      <w:proofErr w:type="spellEnd"/>
+      <w:r>
+        <w:rPr>
+          <w:rFonts w:ascii="Consolas" w:hAnsi="Consolas" w:cs="Consolas"/>
+          <w:color w:val="000000"/>
+          <w:sz w:val="24"/>
+          <w:szCs w:val="24"/>
+          <w:highlight w:val="white"/>
+        </w:rPr>
+        <w:t xml:space="preserve"> : </w:t>
+      </w:r>
+      <w:proofErr w:type="spellStart"/>
+      <w:r>
+        <w:rPr>
+          <w:rFonts w:ascii="Consolas" w:hAnsi="Consolas" w:cs="Consolas"/>
+          <w:color w:val="000000"/>
+          <w:sz w:val="24"/>
+          <w:szCs w:val="24"/>
+          <w:highlight w:val="white"/>
+        </w:rPr>
+        <w:t>LcmsNetDataClasses.</w:t>
+      </w:r>
+      <w:r>
+        <w:rPr>
+          <w:rFonts w:ascii="Consolas" w:hAnsi="Consolas" w:cs="Consolas"/>
+          <w:color w:val="2B91AF"/>
+          <w:sz w:val="24"/>
+          <w:szCs w:val="24"/>
+          <w:highlight w:val="white"/>
+        </w:rPr>
+        <w:t>IDmsValidator</w:t>
+      </w:r>
+      <w:proofErr w:type="spellEnd"/>
+    </w:p>
+    <w:p>
+      <w:pPr>
+        <w:spacing w:after="0"/>
+        <w:rPr>
+          <w:rFonts w:ascii="Consolas" w:hAnsi="Consolas" w:cs="Consolas"/>
+          <w:color w:val="000000"/>
+          <w:sz w:val="24"/>
+          <w:szCs w:val="24"/>
+        </w:rPr>
+      </w:pPr>
+      <w:r>
+        <w:rPr>
+          <w:rFonts w:ascii="Consolas" w:hAnsi="Consolas" w:cs="Consolas"/>
+          <w:color w:val="000000"/>
+          <w:sz w:val="24"/>
+          <w:szCs w:val="24"/>
+          <w:highlight w:val="white"/>
+        </w:rPr>
+        <w:t xml:space="preserve">    {</w:t>
+      </w:r>
+    </w:p>
+    <w:p>
+      <w:pPr>
+        <w:spacing w:after="0"/>
+        <w:rPr>
+          <w:rFonts w:ascii="Consolas" w:hAnsi="Consolas" w:cs="Consolas"/>
+          <w:color w:val="000000"/>
+          <w:sz w:val="24"/>
+          <w:szCs w:val="24"/>
+        </w:rPr>
+      </w:pPr>
+      <w:r>
+        <w:rPr>
+          <w:rFonts w:ascii="Consolas" w:hAnsi="Consolas" w:cs="Consolas"/>
+          <w:color w:val="000000"/>
+          <w:sz w:val="24"/>
+          <w:szCs w:val="24"/>
+        </w:rPr>
+        <w:t xml:space="preserve">    </w:t>
+      </w:r>
+      <w:r>
+        <w:rPr>
+          <w:rFonts w:ascii="Consolas" w:hAnsi="Consolas" w:cs="Consolas"/>
+          <w:color w:val="000000"/>
+          <w:sz w:val="24"/>
+          <w:szCs w:val="24"/>
+        </w:rPr>
+        <w:tab/>
+      </w:r>
+      <w:r>
+        <w:rPr>
+          <w:rFonts w:ascii="Consolas" w:hAnsi="Consolas" w:cs="Consolas"/>
+          <w:color w:val="000000"/>
+          <w:sz w:val="24"/>
+          <w:szCs w:val="24"/>
+        </w:rPr>
+        <w:tab/>
+      </w:r>
+      <w:proofErr w:type="gramStart"/>
+      <w:r>
+        <w:rPr>
+          <w:rFonts w:ascii="Consolas" w:hAnsi="Consolas" w:cs="Consolas"/>
+          <w:color w:val="0000FF"/>
+          <w:sz w:val="24"/>
+          <w:szCs w:val="24"/>
+          <w:highlight w:val="white"/>
+        </w:rPr>
+        <w:t>p</w:t>
+      </w:r>
+      <w:r>
+        <w:rPr>
+          <w:rFonts w:ascii="Consolas" w:hAnsi="Consolas" w:cs="Consolas"/>
+          <w:color w:val="0000FF"/>
+          <w:sz w:val="24"/>
+          <w:szCs w:val="24"/>
+          <w:highlight w:val="white"/>
+        </w:rPr>
+        <w:t>ubli</w:t>
+      </w:r>
+      <w:r>
+        <w:rPr>
+          <w:rFonts w:ascii="Consolas" w:hAnsi="Consolas" w:cs="Consolas"/>
+          <w:color w:val="0000FF"/>
+          <w:sz w:val="24"/>
+          <w:szCs w:val="24"/>
+          <w:highlight w:val="white"/>
+        </w:rPr>
+        <w:t>c</w:t>
+      </w:r>
+      <w:proofErr w:type="gramEnd"/>
+      <w:r>
+        <w:rPr>
+          <w:rFonts w:ascii="Consolas" w:hAnsi="Consolas" w:cs="Consolas"/>
+          <w:color w:val="0000FF"/>
+          <w:sz w:val="24"/>
+          <w:szCs w:val="24"/>
+          <w:highlight w:val="white"/>
+        </w:rPr>
+        <w:t xml:space="preserve"> </w:t>
+      </w:r>
+      <w:proofErr w:type="spellStart"/>
+      <w:r>
+        <w:rPr>
+          <w:rFonts w:ascii="Consolas" w:hAnsi="Consolas" w:cs="Consolas"/>
+          <w:color w:val="0000FF"/>
+          <w:sz w:val="24"/>
+          <w:szCs w:val="24"/>
+          <w:highlight w:val="white"/>
+        </w:rPr>
+        <w:t>bool</w:t>
+      </w:r>
+      <w:proofErr w:type="spellEnd"/>
+      <w:r>
+        <w:rPr>
+          <w:rFonts w:ascii="Consolas" w:hAnsi="Consolas" w:cs="Consolas"/>
+          <w:color w:val="000000"/>
+          <w:sz w:val="24"/>
+          <w:szCs w:val="24"/>
+        </w:rPr>
+        <w:t xml:space="preserve"> </w:t>
+      </w:r>
+      <w:proofErr w:type="spellStart"/>
+      <w:r>
+        <w:rPr>
+          <w:rFonts w:ascii="Consolas" w:hAnsi="Consolas" w:cs="Consolas"/>
+          <w:color w:val="000000"/>
+          <w:sz w:val="24"/>
+          <w:szCs w:val="24"/>
+        </w:rPr>
+        <w:t>IsSampleValid</w:t>
+      </w:r>
+      <w:proofErr w:type="spellEnd"/>
+      <w:r>
+        <w:rPr>
+          <w:rFonts w:ascii="Consolas" w:hAnsi="Consolas" w:cs="Consolas"/>
+          <w:color w:val="000000"/>
+          <w:sz w:val="24"/>
+          <w:szCs w:val="24"/>
+        </w:rPr>
+        <w:t>(</w:t>
+      </w:r>
+      <w:proofErr w:type="spellStart"/>
+      <w:r>
+        <w:rPr>
+          <w:rFonts w:ascii="Consolas" w:hAnsi="Consolas" w:cs="Consolas"/>
+          <w:color w:val="2B91AF"/>
+          <w:sz w:val="24"/>
+          <w:szCs w:val="24"/>
+        </w:rPr>
+        <w:t>classSampleData</w:t>
+      </w:r>
+      <w:proofErr w:type="spellEnd"/>
+      <w:r>
+        <w:rPr>
+          <w:rFonts w:ascii="Consolas" w:hAnsi="Consolas" w:cs="Consolas"/>
+          <w:color w:val="000000"/>
+          <w:sz w:val="24"/>
+          <w:szCs w:val="24"/>
+        </w:rPr>
+        <w:t xml:space="preserve"> sample)</w:t>
+      </w:r>
+    </w:p>
+    <w:p>
+      <w:pPr>
+        <w:spacing w:after="0"/>
+        <w:rPr>
+          <w:rFonts w:ascii="Consolas" w:hAnsi="Consolas" w:cs="Consolas"/>
+          <w:color w:val="000000"/>
+          <w:sz w:val="24"/>
+          <w:szCs w:val="24"/>
+        </w:rPr>
+      </w:pPr>
+      <w:r>
+        <w:rPr>
+          <w:rFonts w:ascii="Consolas" w:hAnsi="Consolas" w:cs="Consolas"/>
+          <w:color w:val="000000"/>
+          <w:sz w:val="24"/>
+          <w:szCs w:val="24"/>
+        </w:rPr>
+        <w:tab/>
+      </w:r>
+      <w:r>
+        <w:rPr>
+          <w:rFonts w:ascii="Consolas" w:hAnsi="Consolas" w:cs="Consolas"/>
+          <w:color w:val="000000"/>
+          <w:sz w:val="24"/>
+          <w:szCs w:val="24"/>
+        </w:rPr>
+        <w:tab/>
+        <w:t>{</w:t>
+      </w:r>
+    </w:p>
+    <w:p>
+      <w:pPr>
+        <w:spacing w:after="0"/>
+        <w:rPr>
+          <w:rFonts w:ascii="Consolas" w:hAnsi="Consolas" w:cs="Consolas"/>
+          <w:color w:val="000000"/>
+          <w:sz w:val="24"/>
+          <w:szCs w:val="24"/>
+        </w:rPr>
+      </w:pPr>
+      <w:r>
+        <w:rPr>
+          <w:rFonts w:ascii="Consolas" w:hAnsi="Consolas" w:cs="Consolas"/>
+          <w:color w:val="000000"/>
+          <w:sz w:val="24"/>
+          <w:szCs w:val="24"/>
+        </w:rPr>
+        <w:tab/>
+      </w:r>
+      <w:r>
+        <w:rPr>
+          <w:rFonts w:ascii="Consolas" w:hAnsi="Consolas" w:cs="Consolas"/>
+          <w:color w:val="000000"/>
+          <w:sz w:val="24"/>
+          <w:szCs w:val="24"/>
+        </w:rPr>
+        <w:tab/>
+      </w:r>
+      <w:r>
+        <w:rPr>
+          <w:rFonts w:ascii="Consolas" w:hAnsi="Consolas" w:cs="Consolas"/>
+          <w:color w:val="000000"/>
+          <w:sz w:val="24"/>
+          <w:szCs w:val="24"/>
+        </w:rPr>
+        <w:tab/>
+      </w:r>
+      <w:proofErr w:type="gramStart"/>
+      <w:r>
+        <w:rPr>
+          <w:rFonts w:ascii="Consolas" w:hAnsi="Consolas" w:cs="Consolas"/>
+          <w:color w:val="0000FF"/>
+          <w:sz w:val="24"/>
+          <w:szCs w:val="24"/>
+        </w:rPr>
+        <w:t>return</w:t>
+      </w:r>
+      <w:proofErr w:type="gramEnd"/>
+      <w:r>
+        <w:rPr>
+          <w:rFonts w:ascii="Consolas" w:hAnsi="Consolas" w:cs="Consolas"/>
+          <w:color w:val="0000FF"/>
+          <w:sz w:val="24"/>
+          <w:szCs w:val="24"/>
+        </w:rPr>
+        <w:t xml:space="preserve"> true;</w:t>
+      </w:r>
+    </w:p>
+    <w:p>
+      <w:pPr>
+        <w:spacing w:after="0"/>
+        <w:rPr>
+          <w:rFonts w:ascii="Consolas" w:hAnsi="Consolas" w:cs="Consolas"/>
+          <w:color w:val="000000"/>
+          <w:sz w:val="24"/>
+          <w:szCs w:val="24"/>
+        </w:rPr>
+      </w:pPr>
+      <w:r>
+        <w:rPr>
+          <w:rFonts w:ascii="Consolas" w:hAnsi="Consolas" w:cs="Consolas"/>
+          <w:color w:val="000000"/>
+          <w:sz w:val="24"/>
+          <w:szCs w:val="24"/>
+        </w:rPr>
+        <w:tab/>
+      </w:r>
+      <w:r>
+        <w:rPr>
+          <w:rFonts w:ascii="Consolas" w:hAnsi="Consolas" w:cs="Consolas"/>
+          <w:color w:val="000000"/>
+          <w:sz w:val="24"/>
+          <w:szCs w:val="24"/>
+        </w:rPr>
+        <w:tab/>
+        <w:t>}</w:t>
+      </w:r>
+    </w:p>
+    <w:p>
+      <w:pPr>
+        <w:spacing w:after="0"/>
+        <w:rPr>
+          <w:rFonts w:ascii="Consolas" w:hAnsi="Consolas" w:cs="Consolas"/>
+          <w:color w:val="000000"/>
+          <w:sz w:val="24"/>
+          <w:szCs w:val="24"/>
+        </w:rPr>
+      </w:pPr>
+    </w:p>
+    <w:p>
+      <w:pPr>
+        <w:spacing w:after="0"/>
+        <w:rPr>
+          <w:rFonts w:ascii="Consolas" w:hAnsi="Consolas" w:cs="Consolas"/>
+          <w:sz w:val="24"/>
+          <w:szCs w:val="24"/>
+        </w:rPr>
+      </w:pPr>
+      <w:r>
+        <w:rPr>
+          <w:rFonts w:ascii="Consolas" w:hAnsi="Consolas" w:cs="Consolas"/>
+          <w:color w:val="000000"/>
+          <w:sz w:val="24"/>
+          <w:szCs w:val="24"/>
+        </w:rPr>
+        <w:tab/>
+      </w:r>
+      <w:r>
+        <w:rPr>
+          <w:rFonts w:ascii="Consolas" w:hAnsi="Consolas" w:cs="Consolas"/>
+          <w:color w:val="000000"/>
+          <w:sz w:val="24"/>
+          <w:szCs w:val="24"/>
+        </w:rPr>
+        <w:tab/>
+      </w:r>
+      <w:r>
+        <w:rPr>
+          <w:rFonts w:ascii="Consolas" w:hAnsi="Consolas" w:cs="Consolas"/>
+          <w:color w:val="0000FF"/>
+          <w:sz w:val="24"/>
+          <w:szCs w:val="24"/>
+          <w:highlight w:val="white"/>
+        </w:rPr>
+        <w:t>P</w:t>
+      </w:r>
+      <w:r>
+        <w:rPr>
+          <w:rFonts w:ascii="Consolas" w:hAnsi="Consolas" w:cs="Consolas"/>
+          <w:color w:val="0000FF"/>
+          <w:sz w:val="24"/>
+          <w:szCs w:val="24"/>
+          <w:highlight w:val="white"/>
+        </w:rPr>
+        <w:t>ubli</w:t>
+      </w:r>
+      <w:r>
+        <w:rPr>
+          <w:rFonts w:ascii="Consolas" w:hAnsi="Consolas" w:cs="Consolas"/>
+          <w:color w:val="0000FF"/>
+          <w:sz w:val="24"/>
+          <w:szCs w:val="24"/>
+          <w:highlight w:val="white"/>
+        </w:rPr>
+        <w:t>c</w:t>
+      </w:r>
+      <w:r>
+        <w:rPr>
+          <w:rFonts w:ascii="Consolas" w:hAnsi="Consolas" w:cs="Consolas"/>
+          <w:color w:val="0000FF"/>
+          <w:sz w:val="24"/>
+          <w:szCs w:val="24"/>
+        </w:rPr>
+        <w:t xml:space="preserve"> </w:t>
+      </w:r>
+      <w:r>
+        <w:rPr>
+          <w:rFonts w:ascii="Consolas" w:hAnsi="Consolas" w:cs="Consolas"/>
+          <w:color w:val="2B91AF"/>
+          <w:sz w:val="24"/>
+          <w:szCs w:val="24"/>
+        </w:rPr>
+        <w:t xml:space="preserve">Type </w:t>
+      </w:r>
+      <w:proofErr w:type="spellStart"/>
+      <w:r>
+        <w:rPr>
+          <w:rFonts w:ascii="Consolas" w:hAnsi="Consolas" w:cs="Consolas"/>
+          <w:sz w:val="24"/>
+          <w:szCs w:val="24"/>
+        </w:rPr>
+        <w:t>DMSValidatorControl</w:t>
+      </w:r>
+      <w:proofErr w:type="spellEnd"/>
+    </w:p>
+    <w:p>
+      <w:pPr>
+        <w:spacing w:after="0"/>
+        <w:rPr>
+          <w:rFonts w:ascii="Consolas" w:hAnsi="Consolas" w:cs="Consolas"/>
+          <w:color w:val="000000"/>
+          <w:sz w:val="24"/>
+          <w:szCs w:val="24"/>
+        </w:rPr>
+      </w:pPr>
+      <w:r>
+        <w:rPr>
+          <w:rFonts w:ascii="Consolas" w:hAnsi="Consolas" w:cs="Consolas"/>
+          <w:color w:val="000000"/>
+          <w:sz w:val="24"/>
+          <w:szCs w:val="24"/>
+        </w:rPr>
+        <w:tab/>
+      </w:r>
+      <w:r>
+        <w:rPr>
+          <w:rFonts w:ascii="Consolas" w:hAnsi="Consolas" w:cs="Consolas"/>
+          <w:color w:val="000000"/>
+          <w:sz w:val="24"/>
+          <w:szCs w:val="24"/>
+        </w:rPr>
+        <w:tab/>
+        <w:t>{</w:t>
+      </w:r>
+    </w:p>
+    <w:p>
+      <w:pPr>
+        <w:spacing w:after="0"/>
+        <w:rPr>
+          <w:rFonts w:ascii="Consolas" w:hAnsi="Consolas" w:cs="Consolas"/>
+          <w:sz w:val="24"/>
+          <w:szCs w:val="24"/>
+        </w:rPr>
+      </w:pPr>
+      <w:r>
+        <w:rPr>
+          <w:rFonts w:ascii="Consolas" w:hAnsi="Consolas" w:cs="Consolas"/>
+          <w:color w:val="000000"/>
+          <w:sz w:val="24"/>
+          <w:szCs w:val="24"/>
+        </w:rPr>
+        <w:tab/>
+      </w:r>
+      <w:r>
+        <w:rPr>
+          <w:rFonts w:ascii="Consolas" w:hAnsi="Consolas" w:cs="Consolas"/>
+          <w:color w:val="000000"/>
+          <w:sz w:val="24"/>
+          <w:szCs w:val="24"/>
+        </w:rPr>
+        <w:tab/>
+      </w:r>
+      <w:r>
+        <w:rPr>
+          <w:rFonts w:ascii="Consolas" w:hAnsi="Consolas" w:cs="Consolas"/>
+          <w:color w:val="000000"/>
+          <w:sz w:val="24"/>
+          <w:szCs w:val="24"/>
+        </w:rPr>
+        <w:tab/>
+      </w:r>
+      <w:proofErr w:type="gramStart"/>
+      <w:r>
+        <w:rPr>
+          <w:rFonts w:ascii="Consolas" w:hAnsi="Consolas" w:cs="Consolas"/>
+          <w:color w:val="0000FF"/>
+          <w:sz w:val="24"/>
+          <w:szCs w:val="24"/>
+        </w:rPr>
+        <w:t>return</w:t>
+      </w:r>
+      <w:proofErr w:type="gramEnd"/>
+      <w:r>
+        <w:rPr>
+          <w:rFonts w:ascii="Consolas" w:hAnsi="Consolas" w:cs="Consolas"/>
+          <w:color w:val="0000FF"/>
+          <w:sz w:val="24"/>
+          <w:szCs w:val="24"/>
+        </w:rPr>
+        <w:t xml:space="preserve"> </w:t>
+      </w:r>
+      <w:proofErr w:type="spellStart"/>
+      <w:r>
+        <w:rPr>
+          <w:rFonts w:ascii="Consolas" w:hAnsi="Consolas" w:cs="Consolas"/>
+          <w:color w:val="0000FF"/>
+          <w:sz w:val="24"/>
+          <w:szCs w:val="24"/>
+        </w:rPr>
+        <w:t>typeof</w:t>
+      </w:r>
+      <w:proofErr w:type="spellEnd"/>
+      <w:r>
+        <w:rPr>
+          <w:rFonts w:ascii="Consolas" w:hAnsi="Consolas" w:cs="Consolas"/>
+          <w:sz w:val="24"/>
+          <w:szCs w:val="24"/>
+        </w:rPr>
+        <w:t>(</w:t>
+      </w:r>
+      <w:proofErr w:type="spellStart"/>
+      <w:r>
+        <w:rPr>
+          <w:rFonts w:ascii="Consolas" w:hAnsi="Consolas" w:cs="Consolas"/>
+          <w:color w:val="2B91AF"/>
+          <w:sz w:val="24"/>
+          <w:szCs w:val="24"/>
+        </w:rPr>
+        <w:t>MyDmsValidatorControl</w:t>
+      </w:r>
+      <w:proofErr w:type="spellEnd"/>
+      <w:r>
+        <w:rPr>
+          <w:rFonts w:ascii="Consolas" w:hAnsi="Consolas" w:cs="Consolas"/>
+          <w:color w:val="2B91AF"/>
+          <w:sz w:val="24"/>
+          <w:szCs w:val="24"/>
+        </w:rPr>
+        <w:t>);</w:t>
+      </w:r>
+    </w:p>
+    <w:p>
+      <w:pPr>
+        <w:spacing w:after="0"/>
+        <w:rPr>
+          <w:rFonts w:ascii="Consolas" w:hAnsi="Consolas" w:cs="Consolas"/>
+          <w:color w:val="000000"/>
+          <w:sz w:val="24"/>
+          <w:szCs w:val="24"/>
+        </w:rPr>
+      </w:pPr>
+      <w:r>
+        <w:rPr>
+          <w:rFonts w:ascii="Consolas" w:hAnsi="Consolas" w:cs="Consolas"/>
+          <w:color w:val="000000"/>
+          <w:sz w:val="24"/>
+          <w:szCs w:val="24"/>
+        </w:rPr>
+        <w:tab/>
+      </w:r>
+      <w:r>
+        <w:rPr>
+          <w:rFonts w:ascii="Consolas" w:hAnsi="Consolas" w:cs="Consolas"/>
+          <w:color w:val="000000"/>
+          <w:sz w:val="24"/>
+          <w:szCs w:val="24"/>
+        </w:rPr>
+        <w:tab/>
+        <w:t>}</w:t>
+      </w:r>
+    </w:p>
+    <w:p>
+      <w:pPr>
+        <w:spacing w:after="0"/>
+        <w:rPr>
+          <w:rFonts w:ascii="Consolas" w:hAnsi="Consolas" w:cs="Consolas"/>
+          <w:color w:val="000000"/>
+          <w:sz w:val="24"/>
+          <w:szCs w:val="24"/>
+        </w:rPr>
+      </w:pPr>
+    </w:p>
+    <w:p>
+      <w:pPr>
+        <w:spacing w:after="0"/>
+        <w:rPr>
+          <w:rFonts w:ascii="Consolas" w:hAnsi="Consolas" w:cs="Consolas"/>
+          <w:color w:val="000000"/>
+          <w:sz w:val="24"/>
+          <w:szCs w:val="24"/>
+        </w:rPr>
+      </w:pPr>
+      <w:r>
+        <w:rPr>
+          <w:rFonts w:ascii="Consolas" w:hAnsi="Consolas" w:cs="Consolas"/>
+          <w:color w:val="000000"/>
+          <w:sz w:val="24"/>
+          <w:szCs w:val="24"/>
+        </w:rPr>
+        <w:t xml:space="preserve">    }</w:t>
+      </w:r>
+    </w:p>
+    <w:p>
+      <w:pPr>
+        <w:spacing w:after="0"/>
+      </w:pPr>
     </w:p>
     <w:sectPr>
       <w:pgSz w:w="12240" w:h="15840"/>

</xml_diff>

<commit_message>
modified DMS primer documetnation
</commit_message>
<xml_diff>
--- a/LcmsNet/Documentation/DataManagementSystemPrimer.docx
+++ b/LcmsNet/Documentation/DataManagementSystemPrimer.docx
@@ -318,7 +318,18 @@
         <w:t xml:space="preserve">. </w:t>
       </w:r>
       <w:r>
-        <w:t xml:space="preserve"> This validator can be part of the </w:t>
+        <w:t xml:space="preserve"> </w:t>
+      </w:r>
+      <w:r>
+        <w:t xml:space="preserve">The control allows a user to correct invalid data when found. The </w:t>
+      </w:r>
+      <w:proofErr w:type="spellStart"/>
+      <w:r>
+        <w:t>dms</w:t>
+      </w:r>
+      <w:proofErr w:type="spellEnd"/>
+      <w:r>
+        <w:t xml:space="preserve"> validator can be part of the </w:t>
       </w:r>
       <w:proofErr w:type="spellStart"/>
       <w:r>
@@ -344,8 +355,13 @@
       <w:r>
         <w:t xml:space="preserve"> directory for LcmsNet to use.</w:t>
       </w:r>
-    </w:p>
-    <w:p>
+      <w:r>
+        <w:t xml:space="preserve"> </w:t>
+      </w:r>
+    </w:p>
+    <w:p>
+      <w:bookmarkStart w:id="0" w:name="_GoBack"/>
+      <w:bookmarkEnd w:id="0"/>
       <w:r>
         <w:t xml:space="preserve">After compiling </w:t>
       </w:r>
@@ -1312,6 +1328,7 @@
         <w:t>[</w:t>
       </w:r>
       <w:proofErr w:type="spellStart"/>
+      <w:proofErr w:type="gramStart"/>
       <w:r>
         <w:rPr>
           <w:rFonts w:ascii="Consolas" w:hAnsi="Consolas" w:cs="Consolas"/>
@@ -1333,6 +1350,7 @@
         </w:rPr>
         <w:t>(</w:t>
       </w:r>
+      <w:proofErr w:type="gramEnd"/>
       <w:r>
         <w:rPr>
           <w:rFonts w:ascii="Consolas" w:hAnsi="Consolas" w:cs="Consolas"/>
@@ -1364,8 +1382,6 @@
         </w:rPr>
         <w:t>DMSTool</w:t>
       </w:r>
-      <w:bookmarkStart w:id="0" w:name="_GoBack"/>
-      <w:bookmarkEnd w:id="0"/>
       <w:r>
         <w:rPr>
           <w:rFonts w:ascii="Consolas" w:hAnsi="Consolas" w:cs="Consolas"/>

</xml_diff>